<commit_message>
* add Error as Example
</commit_message>
<xml_diff>
--- a/SOPs/2.3 Arbeitsanweisung_Phenolextraktion mit Kugelmühle Version 9_05-2020.docx
+++ b/SOPs/2.3 Arbeitsanweisung_Phenolextraktion mit Kugelmühle Version 9_05-2020.docx
@@ -1,6 +1,6 @@
 
 <file path=word/document.xml><?xml version="1.0" encoding="utf-8"?>
-<w:document xmlns:wpc="http://schemas.microsoft.com/office/word/2010/wordprocessingCanvas" xmlns:cx="http://schemas.microsoft.com/office/drawing/2014/chartex" xmlns:cx1="http://schemas.microsoft.com/office/drawing/2015/9/8/chartex" xmlns:mc="http://schemas.openxmlformats.org/markup-compatibility/2006" xmlns:o="urn:schemas-microsoft-com:office:office" xmlns:r="http://schemas.openxmlformats.org/officeDocument/2006/relationships" xmlns:m="http://schemas.openxmlformats.org/officeDocument/2006/math" xmlns:v="urn:schemas-microsoft-com:vml" xmlns:wp14="http://schemas.microsoft.com/office/word/2010/wordprocessingDrawing" xmlns:wp="http://schemas.openxmlformats.org/drawingml/2006/wordprocessingDrawing" xmlns:w10="urn:schemas-microsoft-com:office:word" xmlns:w="http://schemas.openxmlformats.org/wordprocessingml/2006/main" xmlns:w14="http://schemas.microsoft.com/office/word/2010/wordml" xmlns:w15="http://schemas.microsoft.com/office/word/2012/wordml" xmlns:w16se="http://schemas.microsoft.com/office/word/2015/wordml/symex" xmlns:wpg="http://schemas.microsoft.com/office/word/2010/wordprocessingGroup" xmlns:wpi="http://schemas.microsoft.com/office/word/2010/wordprocessingInk" xmlns:wne="http://schemas.microsoft.com/office/word/2006/wordml" xmlns:wps="http://schemas.microsoft.com/office/word/2010/wordprocessingShape" mc:Ignorable="w14 w15 w16se wp14">
+<w:document xmlns:wpc="http://schemas.microsoft.com/office/word/2010/wordprocessingCanvas" xmlns:cx="http://schemas.microsoft.com/office/drawing/2014/chartex" xmlns:cx1="http://schemas.microsoft.com/office/drawing/2015/9/8/chartex" xmlns:cx2="http://schemas.microsoft.com/office/drawing/2015/10/21/chartex" xmlns:cx3="http://schemas.microsoft.com/office/drawing/2016/5/9/chartex" xmlns:cx4="http://schemas.microsoft.com/office/drawing/2016/5/10/chartex" xmlns:cx5="http://schemas.microsoft.com/office/drawing/2016/5/11/chartex" xmlns:cx6="http://schemas.microsoft.com/office/drawing/2016/5/12/chartex" xmlns:cx7="http://schemas.microsoft.com/office/drawing/2016/5/13/chartex" xmlns:cx8="http://schemas.microsoft.com/office/drawing/2016/5/14/chartex" xmlns:mc="http://schemas.openxmlformats.org/markup-compatibility/2006" xmlns:aink="http://schemas.microsoft.com/office/drawing/2016/ink" xmlns:am3d="http://schemas.microsoft.com/office/drawing/2017/model3d" xmlns:o="urn:schemas-microsoft-com:office:office" xmlns:r="http://schemas.openxmlformats.org/officeDocument/2006/relationships" xmlns:m="http://schemas.openxmlformats.org/officeDocument/2006/math" xmlns:v="urn:schemas-microsoft-com:vml" xmlns:wp14="http://schemas.microsoft.com/office/word/2010/wordprocessingDrawing" xmlns:wp="http://schemas.openxmlformats.org/drawingml/2006/wordprocessingDrawing" xmlns:w10="urn:schemas-microsoft-com:office:word" xmlns:w="http://schemas.openxmlformats.org/wordprocessingml/2006/main" xmlns:w14="http://schemas.microsoft.com/office/word/2010/wordml" xmlns:w15="http://schemas.microsoft.com/office/word/2012/wordml" xmlns:w16cid="http://schemas.microsoft.com/office/word/2016/wordml/cid" xmlns:w16se="http://schemas.microsoft.com/office/word/2015/wordml/symex" xmlns:wpg="http://schemas.microsoft.com/office/word/2010/wordprocessingGroup" xmlns:wpi="http://schemas.microsoft.com/office/word/2010/wordprocessingInk" xmlns:wne="http://schemas.microsoft.com/office/word/2006/wordml" xmlns:wps="http://schemas.microsoft.com/office/word/2010/wordprocessingShape" mc:Ignorable="w14 w15 w16se w16cid wp14">
   <w:body>
     <w:p>
       <w:pPr>
@@ -16,8 +16,6 @@
           <w:lang w:val="de-DE"/>
         </w:rPr>
       </w:pPr>
-      <w:bookmarkStart w:id="0" w:name="_GoBack"/>
-      <w:bookmarkEnd w:id="0"/>
       <w:r>
         <w:rPr>
           <w:rFonts w:ascii="Arial" w:hAnsi="Arial" w:cs="Arial"/>
@@ -551,6 +549,19 @@
         </w:rPr>
         <w:t>2.3. Phenolextraktion mit Kugelmühle</w:t>
       </w:r>
+      <w:r>
+        <w:rPr>
+          <w:b/>
+          <w:bCs/>
+          <w:sz w:val="20"/>
+          <w:szCs w:val="20"/>
+          <w:u w:val="single"/>
+          <w:lang w:val="de-DE"/>
+        </w:rPr>
+        <w:t>2</w:t>
+      </w:r>
+      <w:bookmarkStart w:id="0" w:name="_GoBack"/>
+      <w:bookmarkEnd w:id="0"/>
     </w:p>
     <w:p>
       <w:pPr>
@@ -4901,7 +4912,7 @@
 </file>
 
 <file path=word/endnotes.xml><?xml version="1.0" encoding="utf-8"?>
-<w:endnotes xmlns:wpc="http://schemas.microsoft.com/office/word/2010/wordprocessingCanvas" xmlns:cx="http://schemas.microsoft.com/office/drawing/2014/chartex" xmlns:cx1="http://schemas.microsoft.com/office/drawing/2015/9/8/chartex" xmlns:mc="http://schemas.openxmlformats.org/markup-compatibility/2006" xmlns:o="urn:schemas-microsoft-com:office:office" xmlns:r="http://schemas.openxmlformats.org/officeDocument/2006/relationships" xmlns:m="http://schemas.openxmlformats.org/officeDocument/2006/math" xmlns:v="urn:schemas-microsoft-com:vml" xmlns:wp14="http://schemas.microsoft.com/office/word/2010/wordprocessingDrawing" xmlns:wp="http://schemas.openxmlformats.org/drawingml/2006/wordprocessingDrawing" xmlns:w10="urn:schemas-microsoft-com:office:word" xmlns:w="http://schemas.openxmlformats.org/wordprocessingml/2006/main" xmlns:w14="http://schemas.microsoft.com/office/word/2010/wordml" xmlns:w15="http://schemas.microsoft.com/office/word/2012/wordml" xmlns:w16se="http://schemas.microsoft.com/office/word/2015/wordml/symex" xmlns:wpg="http://schemas.microsoft.com/office/word/2010/wordprocessingGroup" xmlns:wpi="http://schemas.microsoft.com/office/word/2010/wordprocessingInk" xmlns:wne="http://schemas.microsoft.com/office/word/2006/wordml" xmlns:wps="http://schemas.microsoft.com/office/word/2010/wordprocessingShape" mc:Ignorable="w14 w15 w16se wp14">
+<w:endnotes xmlns:wpc="http://schemas.microsoft.com/office/word/2010/wordprocessingCanvas" xmlns:cx="http://schemas.microsoft.com/office/drawing/2014/chartex" xmlns:cx1="http://schemas.microsoft.com/office/drawing/2015/9/8/chartex" xmlns:cx2="http://schemas.microsoft.com/office/drawing/2015/10/21/chartex" xmlns:cx3="http://schemas.microsoft.com/office/drawing/2016/5/9/chartex" xmlns:cx4="http://schemas.microsoft.com/office/drawing/2016/5/10/chartex" xmlns:cx5="http://schemas.microsoft.com/office/drawing/2016/5/11/chartex" xmlns:cx6="http://schemas.microsoft.com/office/drawing/2016/5/12/chartex" xmlns:cx7="http://schemas.microsoft.com/office/drawing/2016/5/13/chartex" xmlns:cx8="http://schemas.microsoft.com/office/drawing/2016/5/14/chartex" xmlns:mc="http://schemas.openxmlformats.org/markup-compatibility/2006" xmlns:aink="http://schemas.microsoft.com/office/drawing/2016/ink" xmlns:am3d="http://schemas.microsoft.com/office/drawing/2017/model3d" xmlns:o="urn:schemas-microsoft-com:office:office" xmlns:r="http://schemas.openxmlformats.org/officeDocument/2006/relationships" xmlns:m="http://schemas.openxmlformats.org/officeDocument/2006/math" xmlns:v="urn:schemas-microsoft-com:vml" xmlns:wp14="http://schemas.microsoft.com/office/word/2010/wordprocessingDrawing" xmlns:wp="http://schemas.openxmlformats.org/drawingml/2006/wordprocessingDrawing" xmlns:w10="urn:schemas-microsoft-com:office:word" xmlns:w="http://schemas.openxmlformats.org/wordprocessingml/2006/main" xmlns:w14="http://schemas.microsoft.com/office/word/2010/wordml" xmlns:w15="http://schemas.microsoft.com/office/word/2012/wordml" xmlns:w16cid="http://schemas.microsoft.com/office/word/2016/wordml/cid" xmlns:w16se="http://schemas.microsoft.com/office/word/2015/wordml/symex" xmlns:wpg="http://schemas.microsoft.com/office/word/2010/wordprocessingGroup" xmlns:wpi="http://schemas.microsoft.com/office/word/2010/wordprocessingInk" xmlns:wne="http://schemas.microsoft.com/office/word/2006/wordml" xmlns:wps="http://schemas.microsoft.com/office/word/2010/wordprocessingShape" mc:Ignorable="w14 w15 w16se w16cid wp14">
   <w:endnote w:type="separator" w:id="-1">
     <w:p>
       <w:r>
@@ -4920,7 +4931,7 @@
 </file>
 
 <file path=word/footnotes.xml><?xml version="1.0" encoding="utf-8"?>
-<w:footnotes xmlns:wpc="http://schemas.microsoft.com/office/word/2010/wordprocessingCanvas" xmlns:cx="http://schemas.microsoft.com/office/drawing/2014/chartex" xmlns:cx1="http://schemas.microsoft.com/office/drawing/2015/9/8/chartex" xmlns:mc="http://schemas.openxmlformats.org/markup-compatibility/2006" xmlns:o="urn:schemas-microsoft-com:office:office" xmlns:r="http://schemas.openxmlformats.org/officeDocument/2006/relationships" xmlns:m="http://schemas.openxmlformats.org/officeDocument/2006/math" xmlns:v="urn:schemas-microsoft-com:vml" xmlns:wp14="http://schemas.microsoft.com/office/word/2010/wordprocessingDrawing" xmlns:wp="http://schemas.openxmlformats.org/drawingml/2006/wordprocessingDrawing" xmlns:w10="urn:schemas-microsoft-com:office:word" xmlns:w="http://schemas.openxmlformats.org/wordprocessingml/2006/main" xmlns:w14="http://schemas.microsoft.com/office/word/2010/wordml" xmlns:w15="http://schemas.microsoft.com/office/word/2012/wordml" xmlns:w16se="http://schemas.microsoft.com/office/word/2015/wordml/symex" xmlns:wpg="http://schemas.microsoft.com/office/word/2010/wordprocessingGroup" xmlns:wpi="http://schemas.microsoft.com/office/word/2010/wordprocessingInk" xmlns:wne="http://schemas.microsoft.com/office/word/2006/wordml" xmlns:wps="http://schemas.microsoft.com/office/word/2010/wordprocessingShape" mc:Ignorable="w14 w15 w16se wp14">
+<w:footnotes xmlns:wpc="http://schemas.microsoft.com/office/word/2010/wordprocessingCanvas" xmlns:cx="http://schemas.microsoft.com/office/drawing/2014/chartex" xmlns:cx1="http://schemas.microsoft.com/office/drawing/2015/9/8/chartex" xmlns:cx2="http://schemas.microsoft.com/office/drawing/2015/10/21/chartex" xmlns:cx3="http://schemas.microsoft.com/office/drawing/2016/5/9/chartex" xmlns:cx4="http://schemas.microsoft.com/office/drawing/2016/5/10/chartex" xmlns:cx5="http://schemas.microsoft.com/office/drawing/2016/5/11/chartex" xmlns:cx6="http://schemas.microsoft.com/office/drawing/2016/5/12/chartex" xmlns:cx7="http://schemas.microsoft.com/office/drawing/2016/5/13/chartex" xmlns:cx8="http://schemas.microsoft.com/office/drawing/2016/5/14/chartex" xmlns:mc="http://schemas.openxmlformats.org/markup-compatibility/2006" xmlns:aink="http://schemas.microsoft.com/office/drawing/2016/ink" xmlns:am3d="http://schemas.microsoft.com/office/drawing/2017/model3d" xmlns:o="urn:schemas-microsoft-com:office:office" xmlns:r="http://schemas.openxmlformats.org/officeDocument/2006/relationships" xmlns:m="http://schemas.openxmlformats.org/officeDocument/2006/math" xmlns:v="urn:schemas-microsoft-com:vml" xmlns:wp14="http://schemas.microsoft.com/office/word/2010/wordprocessingDrawing" xmlns:wp="http://schemas.openxmlformats.org/drawingml/2006/wordprocessingDrawing" xmlns:w10="urn:schemas-microsoft-com:office:word" xmlns:w="http://schemas.openxmlformats.org/wordprocessingml/2006/main" xmlns:w14="http://schemas.microsoft.com/office/word/2010/wordml" xmlns:w15="http://schemas.microsoft.com/office/word/2012/wordml" xmlns:w16cid="http://schemas.microsoft.com/office/word/2016/wordml/cid" xmlns:w16se="http://schemas.microsoft.com/office/word/2015/wordml/symex" xmlns:wpg="http://schemas.microsoft.com/office/word/2010/wordprocessingGroup" xmlns:wpi="http://schemas.microsoft.com/office/word/2010/wordprocessingInk" xmlns:wne="http://schemas.microsoft.com/office/word/2006/wordml" xmlns:wps="http://schemas.microsoft.com/office/word/2010/wordprocessingShape" mc:Ignorable="w14 w15 w16se w16cid wp14">
   <w:footnote w:type="separator" w:id="-1">
     <w:p>
       <w:r>
@@ -4939,7 +4950,7 @@
 </file>
 
 <file path=word/numbering.xml><?xml version="1.0" encoding="utf-8"?>
-<w:numbering xmlns:wpc="http://schemas.microsoft.com/office/word/2010/wordprocessingCanvas" xmlns:cx="http://schemas.microsoft.com/office/drawing/2014/chartex" xmlns:cx1="http://schemas.microsoft.com/office/drawing/2015/9/8/chartex" xmlns:mc="http://schemas.openxmlformats.org/markup-compatibility/2006" xmlns:o="urn:schemas-microsoft-com:office:office" xmlns:r="http://schemas.openxmlformats.org/officeDocument/2006/relationships" xmlns:m="http://schemas.openxmlformats.org/officeDocument/2006/math" xmlns:v="urn:schemas-microsoft-com:vml" xmlns:wp14="http://schemas.microsoft.com/office/word/2010/wordprocessingDrawing" xmlns:wp="http://schemas.openxmlformats.org/drawingml/2006/wordprocessingDrawing" xmlns:w10="urn:schemas-microsoft-com:office:word" xmlns:w="http://schemas.openxmlformats.org/wordprocessingml/2006/main" xmlns:w14="http://schemas.microsoft.com/office/word/2010/wordml" xmlns:w15="http://schemas.microsoft.com/office/word/2012/wordml" xmlns:w16se="http://schemas.microsoft.com/office/word/2015/wordml/symex" xmlns:wpg="http://schemas.microsoft.com/office/word/2010/wordprocessingGroup" xmlns:wpi="http://schemas.microsoft.com/office/word/2010/wordprocessingInk" xmlns:wne="http://schemas.microsoft.com/office/word/2006/wordml" xmlns:wps="http://schemas.microsoft.com/office/word/2010/wordprocessingShape" mc:Ignorable="w14 w15 w16se wp14">
+<w:numbering xmlns:wpc="http://schemas.microsoft.com/office/word/2010/wordprocessingCanvas" xmlns:cx="http://schemas.microsoft.com/office/drawing/2014/chartex" xmlns:cx1="http://schemas.microsoft.com/office/drawing/2015/9/8/chartex" xmlns:cx2="http://schemas.microsoft.com/office/drawing/2015/10/21/chartex" xmlns:cx3="http://schemas.microsoft.com/office/drawing/2016/5/9/chartex" xmlns:cx4="http://schemas.microsoft.com/office/drawing/2016/5/10/chartex" xmlns:cx5="http://schemas.microsoft.com/office/drawing/2016/5/11/chartex" xmlns:cx6="http://schemas.microsoft.com/office/drawing/2016/5/12/chartex" xmlns:cx7="http://schemas.microsoft.com/office/drawing/2016/5/13/chartex" xmlns:cx8="http://schemas.microsoft.com/office/drawing/2016/5/14/chartex" xmlns:mc="http://schemas.openxmlformats.org/markup-compatibility/2006" xmlns:aink="http://schemas.microsoft.com/office/drawing/2016/ink" xmlns:am3d="http://schemas.microsoft.com/office/drawing/2017/model3d" xmlns:o="urn:schemas-microsoft-com:office:office" xmlns:r="http://schemas.openxmlformats.org/officeDocument/2006/relationships" xmlns:m="http://schemas.openxmlformats.org/officeDocument/2006/math" xmlns:v="urn:schemas-microsoft-com:vml" xmlns:wp14="http://schemas.microsoft.com/office/word/2010/wordprocessingDrawing" xmlns:wp="http://schemas.openxmlformats.org/drawingml/2006/wordprocessingDrawing" xmlns:w10="urn:schemas-microsoft-com:office:word" xmlns:w="http://schemas.openxmlformats.org/wordprocessingml/2006/main" xmlns:w14="http://schemas.microsoft.com/office/word/2010/wordml" xmlns:w15="http://schemas.microsoft.com/office/word/2012/wordml" xmlns:w16cid="http://schemas.microsoft.com/office/word/2016/wordml/cid" xmlns:w16se="http://schemas.microsoft.com/office/word/2015/wordml/symex" xmlns:wpg="http://schemas.microsoft.com/office/word/2010/wordprocessingGroup" xmlns:wpi="http://schemas.microsoft.com/office/word/2010/wordprocessingInk" xmlns:wne="http://schemas.microsoft.com/office/word/2006/wordml" xmlns:wps="http://schemas.microsoft.com/office/word/2010/wordprocessingShape" mc:Ignorable="w14 w15 w16se w16cid wp14">
   <w:abstractNum w:abstractNumId="0" w15:restartNumberingAfterBreak="0">
     <w:nsid w:val="05E014A3"/>
     <w:multiLevelType w:val="hybridMultilevel"/>
@@ -6971,15 +6982,6 @@
   </w:num>
   <w:num w:numId="10">
     <w:abstractNumId w:val="2"/>
-    <w:lvlOverride w:ilvl="0"/>
-    <w:lvlOverride w:ilvl="1"/>
-    <w:lvlOverride w:ilvl="2"/>
-    <w:lvlOverride w:ilvl="3"/>
-    <w:lvlOverride w:ilvl="4"/>
-    <w:lvlOverride w:ilvl="5"/>
-    <w:lvlOverride w:ilvl="6"/>
-    <w:lvlOverride w:ilvl="7"/>
-    <w:lvlOverride w:ilvl="8"/>
   </w:num>
   <w:num w:numId="11">
     <w:abstractNumId w:val="5"/>
@@ -6998,15 +7000,6 @@
   </w:num>
   <w:num w:numId="16">
     <w:abstractNumId w:val="16"/>
-    <w:lvlOverride w:ilvl="0"/>
-    <w:lvlOverride w:ilvl="1"/>
-    <w:lvlOverride w:ilvl="2"/>
-    <w:lvlOverride w:ilvl="3"/>
-    <w:lvlOverride w:ilvl="4"/>
-    <w:lvlOverride w:ilvl="5"/>
-    <w:lvlOverride w:ilvl="6"/>
-    <w:lvlOverride w:ilvl="7"/>
-    <w:lvlOverride w:ilvl="8"/>
   </w:num>
   <w:num w:numId="17">
     <w:abstractNumId w:val="11"/>
@@ -7018,7 +7011,7 @@
 </file>
 
 <file path=word/styles.xml><?xml version="1.0" encoding="utf-8"?>
-<w:styles xmlns:mc="http://schemas.openxmlformats.org/markup-compatibility/2006" xmlns:r="http://schemas.openxmlformats.org/officeDocument/2006/relationships" xmlns:w="http://schemas.openxmlformats.org/wordprocessingml/2006/main" xmlns:w14="http://schemas.microsoft.com/office/word/2010/wordml" xmlns:w15="http://schemas.microsoft.com/office/word/2012/wordml" xmlns:w16se="http://schemas.microsoft.com/office/word/2015/wordml/symex" mc:Ignorable="w14 w15 w16se">
+<w:styles xmlns:mc="http://schemas.openxmlformats.org/markup-compatibility/2006" xmlns:r="http://schemas.openxmlformats.org/officeDocument/2006/relationships" xmlns:w="http://schemas.openxmlformats.org/wordprocessingml/2006/main" xmlns:w14="http://schemas.microsoft.com/office/word/2010/wordml" xmlns:w15="http://schemas.microsoft.com/office/word/2012/wordml" xmlns:w16cid="http://schemas.microsoft.com/office/word/2016/wordml/cid" xmlns:w16se="http://schemas.microsoft.com/office/word/2015/wordml/symex" mc:Ignorable="w14 w15 w16se w16cid">
   <w:docDefaults>
     <w:rPrDefault>
       <w:rPr>
@@ -7028,7 +7021,7 @@
     </w:rPrDefault>
     <w:pPrDefault/>
   </w:docDefaults>
-  <w:latentStyles w:defLockedState="0" w:defUIPriority="0" w:defSemiHidden="0" w:defUnhideWhenUsed="0" w:defQFormat="0" w:count="371">
+  <w:latentStyles w:defLockedState="0" w:defUIPriority="0" w:defSemiHidden="0" w:defUnhideWhenUsed="0" w:defQFormat="0" w:count="375">
     <w:lsdException w:name="Normal" w:qFormat="1"/>
     <w:lsdException w:name="heading 1" w:qFormat="1"/>
     <w:lsdException w:name="heading 2" w:qFormat="1"/>
@@ -7044,6 +7037,52 @@
     <w:lsdException w:name="Subtitle" w:qFormat="1"/>
     <w:lsdException w:name="Strong" w:qFormat="1"/>
     <w:lsdException w:name="Emphasis" w:qFormat="1"/>
+    <w:lsdException w:name="HTML Preformatted" w:semiHidden="1" w:unhideWhenUsed="1"/>
+    <w:lsdException w:name="No List" w:semiHidden="1" w:unhideWhenUsed="1"/>
+    <w:lsdException w:name="Outline List 1" w:semiHidden="1" w:unhideWhenUsed="1"/>
+    <w:lsdException w:name="Outline List 2" w:semiHidden="1" w:unhideWhenUsed="1"/>
+    <w:lsdException w:name="Outline List 3" w:semiHidden="1" w:unhideWhenUsed="1"/>
+    <w:lsdException w:name="Table Simple 1" w:semiHidden="1" w:unhideWhenUsed="1"/>
+    <w:lsdException w:name="Table Simple 2" w:semiHidden="1" w:unhideWhenUsed="1"/>
+    <w:lsdException w:name="Table Simple 3" w:semiHidden="1" w:unhideWhenUsed="1"/>
+    <w:lsdException w:name="Table Classic 1" w:semiHidden="1" w:unhideWhenUsed="1"/>
+    <w:lsdException w:name="Table Classic 2" w:semiHidden="1" w:unhideWhenUsed="1"/>
+    <w:lsdException w:name="Table Classic 3" w:semiHidden="1" w:unhideWhenUsed="1"/>
+    <w:lsdException w:name="Table Classic 4" w:semiHidden="1" w:unhideWhenUsed="1"/>
+    <w:lsdException w:name="Table Colorful 1" w:semiHidden="1" w:unhideWhenUsed="1"/>
+    <w:lsdException w:name="Table Colorful 2" w:semiHidden="1" w:unhideWhenUsed="1"/>
+    <w:lsdException w:name="Table Colorful 3" w:semiHidden="1" w:unhideWhenUsed="1"/>
+    <w:lsdException w:name="Table Columns 1" w:semiHidden="1" w:unhideWhenUsed="1"/>
+    <w:lsdException w:name="Table Columns 2" w:semiHidden="1" w:unhideWhenUsed="1"/>
+    <w:lsdException w:name="Table Columns 3" w:semiHidden="1" w:unhideWhenUsed="1"/>
+    <w:lsdException w:name="Table Columns 4" w:semiHidden="1" w:unhideWhenUsed="1"/>
+    <w:lsdException w:name="Table Columns 5" w:semiHidden="1" w:unhideWhenUsed="1"/>
+    <w:lsdException w:name="Table Grid 1" w:semiHidden="1" w:unhideWhenUsed="1"/>
+    <w:lsdException w:name="Table Grid 2" w:semiHidden="1" w:unhideWhenUsed="1"/>
+    <w:lsdException w:name="Table Grid 3" w:semiHidden="1" w:unhideWhenUsed="1"/>
+    <w:lsdException w:name="Table Grid 4" w:semiHidden="1" w:unhideWhenUsed="1"/>
+    <w:lsdException w:name="Table Grid 5" w:semiHidden="1" w:unhideWhenUsed="1"/>
+    <w:lsdException w:name="Table Grid 6" w:semiHidden="1" w:unhideWhenUsed="1"/>
+    <w:lsdException w:name="Table Grid 7" w:semiHidden="1" w:unhideWhenUsed="1"/>
+    <w:lsdException w:name="Table Grid 8" w:semiHidden="1" w:unhideWhenUsed="1"/>
+    <w:lsdException w:name="Table List 1" w:semiHidden="1" w:unhideWhenUsed="1"/>
+    <w:lsdException w:name="Table List 2" w:semiHidden="1" w:unhideWhenUsed="1"/>
+    <w:lsdException w:name="Table List 3" w:semiHidden="1" w:unhideWhenUsed="1"/>
+    <w:lsdException w:name="Table List 4" w:semiHidden="1" w:unhideWhenUsed="1"/>
+    <w:lsdException w:name="Table List 5" w:semiHidden="1" w:unhideWhenUsed="1"/>
+    <w:lsdException w:name="Table List 6" w:semiHidden="1" w:unhideWhenUsed="1"/>
+    <w:lsdException w:name="Table List 7" w:semiHidden="1" w:unhideWhenUsed="1"/>
+    <w:lsdException w:name="Table List 8" w:semiHidden="1" w:unhideWhenUsed="1"/>
+    <w:lsdException w:name="Table 3D effects 1" w:semiHidden="1" w:unhideWhenUsed="1"/>
+    <w:lsdException w:name="Table 3D effects 2" w:semiHidden="1" w:unhideWhenUsed="1"/>
+    <w:lsdException w:name="Table 3D effects 3" w:semiHidden="1" w:unhideWhenUsed="1"/>
+    <w:lsdException w:name="Table Contemporary" w:semiHidden="1" w:unhideWhenUsed="1"/>
+    <w:lsdException w:name="Table Elegant" w:semiHidden="1" w:unhideWhenUsed="1"/>
+    <w:lsdException w:name="Table Professional" w:semiHidden="1" w:unhideWhenUsed="1"/>
+    <w:lsdException w:name="Table Subtle 1" w:semiHidden="1" w:unhideWhenUsed="1"/>
+    <w:lsdException w:name="Table Web 1" w:semiHidden="1" w:unhideWhenUsed="1"/>
+    <w:lsdException w:name="Table Web 2" w:semiHidden="1" w:unhideWhenUsed="1"/>
+    <w:lsdException w:name="Table Theme" w:semiHidden="1" w:unhideWhenUsed="1"/>
     <w:lsdException w:name="Placeholder Text" w:semiHidden="1" w:uiPriority="99"/>
     <w:lsdException w:name="No Spacing" w:uiPriority="1" w:qFormat="1"/>
     <w:lsdException w:name="Light Shading" w:uiPriority="60"/>
@@ -7259,6 +7298,10 @@
     <w:lsdException w:name="List Table 5 Dark Accent 6" w:uiPriority="50"/>
     <w:lsdException w:name="List Table 6 Colorful Accent 6" w:uiPriority="51"/>
     <w:lsdException w:name="List Table 7 Colorful Accent 6" w:uiPriority="52"/>
+    <w:lsdException w:name="Mention" w:semiHidden="1" w:uiPriority="99" w:unhideWhenUsed="1"/>
+    <w:lsdException w:name="Smart Hyperlink" w:semiHidden="1" w:uiPriority="99" w:unhideWhenUsed="1"/>
+    <w:lsdException w:name="Hashtag" w:semiHidden="1" w:uiPriority="99" w:unhideWhenUsed="1"/>
+    <w:lsdException w:name="Unresolved Mention" w:semiHidden="1" w:uiPriority="99" w:unhideWhenUsed="1"/>
   </w:latentStyles>
   <w:style w:type="paragraph" w:default="1" w:styleId="Standard">
     <w:name w:val="Normal"/>
@@ -7384,11 +7427,15 @@
   </w:style>
   <w:style w:type="character" w:default="1" w:styleId="Absatz-Standardschriftart">
     <w:name w:val="Default Paragraph Font"/>
+    <w:uiPriority w:val="1"/>
     <w:semiHidden/>
+    <w:unhideWhenUsed/>
   </w:style>
   <w:style w:type="table" w:default="1" w:styleId="NormaleTabelle">
     <w:name w:val="Normal Table"/>
+    <w:uiPriority w:val="99"/>
     <w:semiHidden/>
+    <w:unhideWhenUsed/>
     <w:tblPr>
       <w:tblInd w:w="0" w:type="dxa"/>
       <w:tblCellMar>
@@ -7401,7 +7448,9 @@
   </w:style>
   <w:style w:type="numbering" w:default="1" w:styleId="KeineListe">
     <w:name w:val="No List"/>
+    <w:uiPriority w:val="99"/>
     <w:semiHidden/>
+    <w:unhideWhenUsed/>
   </w:style>
   <w:style w:type="paragraph" w:customStyle="1" w:styleId="Default">
     <w:name w:val="Default"/>

</xml_diff>